<commit_message>
actividad 2 y 3
</commit_message>
<xml_diff>
--- a/Python/Laboratorio.Introduccion.Python/Lab_2_Python_intro.docx
+++ b/Python/Laboratorio.Introduccion.Python/Lab_2_Python_intro.docx
@@ -616,108 +616,17 @@
           <w:szCs w:val="40"/>
         </w:rPr>
       </w:pPr>
-    </w:p>
-    <w:p>
-      <w:pPr>
-        <w:pBdr>
-          <w:top w:val="single" w:sz="4" w:space="1" w:color="auto"/>
-          <w:left w:val="single" w:sz="4" w:space="4" w:color="auto"/>
-          <w:bottom w:val="single" w:sz="4" w:space="1" w:color="auto"/>
-          <w:right w:val="single" w:sz="4" w:space="4" w:color="auto"/>
-        </w:pBdr>
-        <w:autoSpaceDE w:val="0"/>
-        <w:autoSpaceDN w:val="0"/>
-        <w:adjustRightInd w:val="0"/>
-        <w:spacing w:after="0" w:line="240" w:lineRule="auto"/>
-        <w:rPr>
-          <w:rFonts w:eastAsia="ArialMT" w:cstheme="minorHAnsi"/>
-          <w:color w:val="000000"/>
-          <w:sz w:val="40"/>
-          <w:szCs w:val="40"/>
-        </w:rPr>
-      </w:pPr>
-    </w:p>
-    <w:p>
-      <w:pPr>
-        <w:pBdr>
-          <w:top w:val="single" w:sz="4" w:space="1" w:color="auto"/>
-          <w:left w:val="single" w:sz="4" w:space="4" w:color="auto"/>
-          <w:bottom w:val="single" w:sz="4" w:space="1" w:color="auto"/>
-          <w:right w:val="single" w:sz="4" w:space="4" w:color="auto"/>
-        </w:pBdr>
-        <w:autoSpaceDE w:val="0"/>
-        <w:autoSpaceDN w:val="0"/>
-        <w:adjustRightInd w:val="0"/>
-        <w:spacing w:after="0" w:line="240" w:lineRule="auto"/>
-        <w:rPr>
-          <w:rFonts w:eastAsia="ArialMT" w:cstheme="minorHAnsi"/>
-          <w:color w:val="000000"/>
-          <w:sz w:val="40"/>
-          <w:szCs w:val="40"/>
-        </w:rPr>
-      </w:pPr>
-    </w:p>
-    <w:p>
-      <w:pPr>
-        <w:pBdr>
-          <w:top w:val="single" w:sz="4" w:space="1" w:color="auto"/>
-          <w:left w:val="single" w:sz="4" w:space="4" w:color="auto"/>
-          <w:bottom w:val="single" w:sz="4" w:space="1" w:color="auto"/>
-          <w:right w:val="single" w:sz="4" w:space="4" w:color="auto"/>
-        </w:pBdr>
-        <w:autoSpaceDE w:val="0"/>
-        <w:autoSpaceDN w:val="0"/>
-        <w:adjustRightInd w:val="0"/>
-        <w:spacing w:after="0" w:line="240" w:lineRule="auto"/>
-        <w:rPr>
-          <w:rFonts w:eastAsia="ArialMT" w:cstheme="minorHAnsi"/>
-          <w:color w:val="000000"/>
-          <w:sz w:val="40"/>
-          <w:szCs w:val="40"/>
-        </w:rPr>
-      </w:pPr>
-    </w:p>
-    <w:p>
-      <w:pPr>
-        <w:autoSpaceDE w:val="0"/>
-        <w:autoSpaceDN w:val="0"/>
-        <w:adjustRightInd w:val="0"/>
-        <w:spacing w:after="0" w:line="240" w:lineRule="auto"/>
-        <w:rPr>
-          <w:rFonts w:eastAsia="ArialMT" w:cstheme="minorHAnsi"/>
-          <w:color w:val="000000"/>
-          <w:sz w:val="40"/>
-          <w:szCs w:val="40"/>
-        </w:rPr>
-      </w:pPr>
-    </w:p>
-    <w:p>
-      <w:pPr>
-        <w:autoSpaceDE w:val="0"/>
-        <w:autoSpaceDN w:val="0"/>
-        <w:adjustRightInd w:val="0"/>
-        <w:spacing w:after="0" w:line="240" w:lineRule="auto"/>
-        <w:rPr>
-          <w:rFonts w:eastAsia="ArialMT" w:cstheme="minorHAnsi"/>
-          <w:color w:val="000000"/>
-          <w:sz w:val="40"/>
-          <w:szCs w:val="40"/>
-        </w:rPr>
-      </w:pPr>
-    </w:p>
-    <w:p>
-      <w:pPr>
-        <w:autoSpaceDE w:val="0"/>
-        <w:autoSpaceDN w:val="0"/>
-        <w:adjustRightInd w:val="0"/>
-        <w:spacing w:after="0" w:line="240" w:lineRule="auto"/>
-        <w:rPr>
-          <w:rFonts w:eastAsia="ArialMT" w:cstheme="minorHAnsi"/>
-          <w:color w:val="000000"/>
-          <w:sz w:val="40"/>
-          <w:szCs w:val="40"/>
-        </w:rPr>
-      </w:pPr>
+      <w:hyperlink r:id="rId7" w:history="1">
+        <w:r>
+          <w:rPr>
+            <w:rStyle w:val="Hipervnculo"/>
+            <w:rFonts w:eastAsia="ArialMT" w:cstheme="minorHAnsi"/>
+            <w:sz w:val="40"/>
+            <w:szCs w:val="40"/>
+          </w:rPr>
+          <w:t>https://github.com/asiermarin/Sistemas.Embebidos/blob/master/Python/Laboratorio.Introduccion.Python/Actividad.1/actividad1.py</w:t>
+        </w:r>
+      </w:hyperlink>
     </w:p>
     <w:p>
       <w:pPr>
@@ -999,6 +908,237 @@
           <w:szCs w:val="24"/>
         </w:rPr>
       </w:pPr>
+      <w:proofErr w:type="spellStart"/>
+      <w:r>
+        <w:rPr>
+          <w:rFonts w:cstheme="minorHAnsi"/>
+          <w:sz w:val="24"/>
+          <w:szCs w:val="24"/>
+        </w:rPr>
+        <w:t>pyth</w:t>
+      </w:r>
+      <w:proofErr w:type="spellEnd"/>
+      <w:r>
+        <w:rPr>
+          <w:rFonts w:cstheme="minorHAnsi"/>
+          <w:sz w:val="24"/>
+          <w:szCs w:val="24"/>
+        </w:rPr>
+        <w:tab/>
+      </w:r>
+      <w:r>
+        <w:rPr>
+          <w:rFonts w:cstheme="minorHAnsi"/>
+          <w:sz w:val="24"/>
+          <w:szCs w:val="24"/>
+        </w:rPr>
+        <w:t>on3 diccionario1.py</w:t>
+      </w:r>
+    </w:p>
+    <w:p>
+      <w:pPr>
+        <w:autoSpaceDE w:val="0"/>
+        <w:autoSpaceDN w:val="0"/>
+        <w:adjustRightInd w:val="0"/>
+        <w:spacing w:after="0" w:line="240" w:lineRule="auto"/>
+        <w:rPr>
+          <w:rFonts w:cstheme="minorHAnsi"/>
+          <w:sz w:val="24"/>
+          <w:szCs w:val="24"/>
+        </w:rPr>
+      </w:pPr>
+      <w:r>
+        <w:rPr>
+          <w:rFonts w:cstheme="minorHAnsi"/>
+          <w:sz w:val="24"/>
+          <w:szCs w:val="24"/>
+        </w:rPr>
+        <w:t>• Añadir la siguiente línea al principio del fichero</w:t>
+      </w:r>
+    </w:p>
+    <w:p>
+      <w:pPr>
+        <w:autoSpaceDE w:val="0"/>
+        <w:autoSpaceDN w:val="0"/>
+        <w:adjustRightInd w:val="0"/>
+        <w:spacing w:after="0" w:line="240" w:lineRule="auto"/>
+        <w:rPr>
+          <w:rFonts w:cstheme="minorHAnsi"/>
+          <w:sz w:val="24"/>
+          <w:szCs w:val="24"/>
+        </w:rPr>
+      </w:pPr>
+      <w:proofErr w:type="gramStart"/>
+      <w:r>
+        <w:rPr>
+          <w:rFonts w:cstheme="minorHAnsi"/>
+          <w:sz w:val="24"/>
+          <w:szCs w:val="24"/>
+        </w:rPr>
+        <w:t>#!/</w:t>
+      </w:r>
+      <w:proofErr w:type="gramEnd"/>
+      <w:r>
+        <w:rPr>
+          <w:rFonts w:cstheme="minorHAnsi"/>
+          <w:sz w:val="24"/>
+          <w:szCs w:val="24"/>
+        </w:rPr>
+        <w:t xml:space="preserve">usr/bin/env </w:t>
+      </w:r>
+      <w:proofErr w:type="spellStart"/>
+      <w:r>
+        <w:rPr>
+          <w:rFonts w:cstheme="minorHAnsi"/>
+          <w:sz w:val="24"/>
+          <w:szCs w:val="24"/>
+        </w:rPr>
+        <w:t>python</w:t>
+      </w:r>
+      <w:proofErr w:type="spellEnd"/>
+    </w:p>
+    <w:p>
+      <w:pPr>
+        <w:autoSpaceDE w:val="0"/>
+        <w:autoSpaceDN w:val="0"/>
+        <w:adjustRightInd w:val="0"/>
+        <w:spacing w:after="0" w:line="240" w:lineRule="auto"/>
+        <w:rPr>
+          <w:rFonts w:cstheme="minorHAnsi"/>
+          <w:sz w:val="24"/>
+          <w:szCs w:val="24"/>
+        </w:rPr>
+      </w:pPr>
+      <w:r>
+        <w:rPr>
+          <w:rFonts w:cstheme="minorHAnsi"/>
+          <w:sz w:val="24"/>
+          <w:szCs w:val="24"/>
+        </w:rPr>
+        <w:t xml:space="preserve">• Hacer el fichero ejecutable con </w:t>
+      </w:r>
+      <w:proofErr w:type="spellStart"/>
+      <w:r>
+        <w:rPr>
+          <w:rFonts w:cstheme="minorHAnsi"/>
+          <w:sz w:val="24"/>
+          <w:szCs w:val="24"/>
+        </w:rPr>
+        <w:t>chmod</w:t>
+      </w:r>
+      <w:proofErr w:type="spellEnd"/>
+      <w:r>
+        <w:rPr>
+          <w:rFonts w:cstheme="minorHAnsi"/>
+          <w:sz w:val="24"/>
+          <w:szCs w:val="24"/>
+        </w:rPr>
+        <w:t xml:space="preserve"> </w:t>
+      </w:r>
+      <w:proofErr w:type="spellStart"/>
+      <w:r>
+        <w:rPr>
+          <w:rFonts w:cstheme="minorHAnsi"/>
+          <w:sz w:val="24"/>
+          <w:szCs w:val="24"/>
+        </w:rPr>
+        <w:t>a+x</w:t>
+      </w:r>
+      <w:proofErr w:type="spellEnd"/>
+      <w:r>
+        <w:rPr>
+          <w:rFonts w:cstheme="minorHAnsi"/>
+          <w:sz w:val="24"/>
+          <w:szCs w:val="24"/>
+        </w:rPr>
+        <w:t xml:space="preserve"> diccionario1.py y ejecutar con</w:t>
+      </w:r>
+    </w:p>
+    <w:p>
+      <w:pPr>
+        <w:autoSpaceDE w:val="0"/>
+        <w:autoSpaceDN w:val="0"/>
+        <w:adjustRightInd w:val="0"/>
+        <w:spacing w:after="0" w:line="240" w:lineRule="auto"/>
+        <w:rPr>
+          <w:rFonts w:cstheme="minorHAnsi"/>
+          <w:sz w:val="24"/>
+          <w:szCs w:val="24"/>
+        </w:rPr>
+      </w:pPr>
+      <w:proofErr w:type="gramStart"/>
+      <w:r>
+        <w:rPr>
+          <w:rFonts w:cstheme="minorHAnsi"/>
+          <w:sz w:val="24"/>
+          <w:szCs w:val="24"/>
+        </w:rPr>
+        <w:t>./</w:t>
+      </w:r>
+      <w:proofErr w:type="gramEnd"/>
+      <w:r>
+        <w:rPr>
+          <w:rFonts w:cstheme="minorHAnsi"/>
+          <w:sz w:val="24"/>
+          <w:szCs w:val="24"/>
+        </w:rPr>
+        <w:t>diccionario1.py</w:t>
+      </w:r>
+    </w:p>
+    <w:p>
+      <w:pPr>
+        <w:autoSpaceDE w:val="0"/>
+        <w:autoSpaceDN w:val="0"/>
+        <w:adjustRightInd w:val="0"/>
+        <w:spacing w:after="0" w:line="240" w:lineRule="auto"/>
+        <w:rPr>
+          <w:rFonts w:cstheme="minorHAnsi"/>
+          <w:sz w:val="24"/>
+          <w:szCs w:val="24"/>
+        </w:rPr>
+      </w:pPr>
+      <w:r>
+        <w:rPr>
+          <w:rFonts w:cstheme="minorHAnsi"/>
+          <w:sz w:val="24"/>
+          <w:szCs w:val="24"/>
+        </w:rPr>
+        <w:t>• Añade al diccionario tras visualizar la edad, una nueva clave-valor llamada profesión</w:t>
+      </w:r>
+    </w:p>
+    <w:p>
+      <w:pPr>
+        <w:autoSpaceDE w:val="0"/>
+        <w:autoSpaceDN w:val="0"/>
+        <w:adjustRightInd w:val="0"/>
+        <w:spacing w:after="0" w:line="240" w:lineRule="auto"/>
+        <w:rPr>
+          <w:rFonts w:cstheme="minorHAnsi"/>
+          <w:sz w:val="24"/>
+          <w:szCs w:val="24"/>
+        </w:rPr>
+      </w:pPr>
+      <w:r>
+        <w:rPr>
+          <w:rFonts w:cstheme="minorHAnsi"/>
+          <w:sz w:val="24"/>
+          <w:szCs w:val="24"/>
+        </w:rPr>
+        <w:t>con el valor “ingeniero”</w:t>
+      </w:r>
+    </w:p>
+    <w:p>
+      <w:pPr>
+        <w:autoSpaceDE w:val="0"/>
+        <w:autoSpaceDN w:val="0"/>
+        <w:adjustRightInd w:val="0"/>
+        <w:spacing w:after="0" w:line="240" w:lineRule="auto"/>
+        <w:rPr>
+          <w:rFonts w:cstheme="minorHAnsi"/>
+          <w:sz w:val="24"/>
+          <w:szCs w:val="24"/>
+        </w:rPr>
+      </w:pPr>
       <w:r>
         <w:rPr>
           <w:rFonts w:cstheme="minorHAnsi"/>
@@ -1006,219 +1146,6 @@
           <w:szCs w:val="24"/>
         </w:rPr>
         <w:lastRenderedPageBreak/>
-        <w:t>python3 diccionario1.py</w:t>
-      </w:r>
-    </w:p>
-    <w:p>
-      <w:pPr>
-        <w:autoSpaceDE w:val="0"/>
-        <w:autoSpaceDN w:val="0"/>
-        <w:adjustRightInd w:val="0"/>
-        <w:spacing w:after="0" w:line="240" w:lineRule="auto"/>
-        <w:rPr>
-          <w:rFonts w:cstheme="minorHAnsi"/>
-          <w:sz w:val="24"/>
-          <w:szCs w:val="24"/>
-        </w:rPr>
-      </w:pPr>
-      <w:r>
-        <w:rPr>
-          <w:rFonts w:cstheme="minorHAnsi"/>
-          <w:sz w:val="24"/>
-          <w:szCs w:val="24"/>
-        </w:rPr>
-        <w:t>• Añadir la siguiente línea al principio del fichero</w:t>
-      </w:r>
-    </w:p>
-    <w:p>
-      <w:pPr>
-        <w:autoSpaceDE w:val="0"/>
-        <w:autoSpaceDN w:val="0"/>
-        <w:adjustRightInd w:val="0"/>
-        <w:spacing w:after="0" w:line="240" w:lineRule="auto"/>
-        <w:rPr>
-          <w:rFonts w:cstheme="minorHAnsi"/>
-          <w:sz w:val="24"/>
-          <w:szCs w:val="24"/>
-        </w:rPr>
-      </w:pPr>
-      <w:proofErr w:type="gramStart"/>
-      <w:r>
-        <w:rPr>
-          <w:rFonts w:cstheme="minorHAnsi"/>
-          <w:sz w:val="24"/>
-          <w:szCs w:val="24"/>
-        </w:rPr>
-        <w:t>#!/</w:t>
-      </w:r>
-      <w:proofErr w:type="gramEnd"/>
-      <w:r>
-        <w:rPr>
-          <w:rFonts w:cstheme="minorHAnsi"/>
-          <w:sz w:val="24"/>
-          <w:szCs w:val="24"/>
-        </w:rPr>
-        <w:t xml:space="preserve">usr/bin/env </w:t>
-      </w:r>
-      <w:proofErr w:type="spellStart"/>
-      <w:r>
-        <w:rPr>
-          <w:rFonts w:cstheme="minorHAnsi"/>
-          <w:sz w:val="24"/>
-          <w:szCs w:val="24"/>
-        </w:rPr>
-        <w:t>python</w:t>
-      </w:r>
-      <w:proofErr w:type="spellEnd"/>
-    </w:p>
-    <w:p>
-      <w:pPr>
-        <w:autoSpaceDE w:val="0"/>
-        <w:autoSpaceDN w:val="0"/>
-        <w:adjustRightInd w:val="0"/>
-        <w:spacing w:after="0" w:line="240" w:lineRule="auto"/>
-        <w:rPr>
-          <w:rFonts w:cstheme="minorHAnsi"/>
-          <w:sz w:val="24"/>
-          <w:szCs w:val="24"/>
-        </w:rPr>
-      </w:pPr>
-      <w:r>
-        <w:rPr>
-          <w:rFonts w:cstheme="minorHAnsi"/>
-          <w:sz w:val="24"/>
-          <w:szCs w:val="24"/>
-        </w:rPr>
-        <w:t xml:space="preserve">• Hacer el fichero ejecutable con </w:t>
-      </w:r>
-      <w:proofErr w:type="spellStart"/>
-      <w:r>
-        <w:rPr>
-          <w:rFonts w:cstheme="minorHAnsi"/>
-          <w:sz w:val="24"/>
-          <w:szCs w:val="24"/>
-        </w:rPr>
-        <w:t>chmod</w:t>
-      </w:r>
-      <w:proofErr w:type="spellEnd"/>
-      <w:r>
-        <w:rPr>
-          <w:rFonts w:cstheme="minorHAnsi"/>
-          <w:sz w:val="24"/>
-          <w:szCs w:val="24"/>
-        </w:rPr>
-        <w:t xml:space="preserve"> </w:t>
-      </w:r>
-      <w:proofErr w:type="spellStart"/>
-      <w:r>
-        <w:rPr>
-          <w:rFonts w:cstheme="minorHAnsi"/>
-          <w:sz w:val="24"/>
-          <w:szCs w:val="24"/>
-        </w:rPr>
-        <w:t>a+x</w:t>
-      </w:r>
-      <w:proofErr w:type="spellEnd"/>
-      <w:r>
-        <w:rPr>
-          <w:rFonts w:cstheme="minorHAnsi"/>
-          <w:sz w:val="24"/>
-          <w:szCs w:val="24"/>
-        </w:rPr>
-        <w:t xml:space="preserve"> diccionario1.py y ejecutar con</w:t>
-      </w:r>
-    </w:p>
-    <w:p>
-      <w:pPr>
-        <w:autoSpaceDE w:val="0"/>
-        <w:autoSpaceDN w:val="0"/>
-        <w:adjustRightInd w:val="0"/>
-        <w:spacing w:after="0" w:line="240" w:lineRule="auto"/>
-        <w:rPr>
-          <w:rFonts w:cstheme="minorHAnsi"/>
-          <w:sz w:val="24"/>
-          <w:szCs w:val="24"/>
-        </w:rPr>
-      </w:pPr>
-      <w:proofErr w:type="gramStart"/>
-      <w:r>
-        <w:rPr>
-          <w:rFonts w:cstheme="minorHAnsi"/>
-          <w:sz w:val="24"/>
-          <w:szCs w:val="24"/>
-        </w:rPr>
-        <w:t>./</w:t>
-      </w:r>
-      <w:proofErr w:type="gramEnd"/>
-      <w:r>
-        <w:rPr>
-          <w:rFonts w:cstheme="minorHAnsi"/>
-          <w:sz w:val="24"/>
-          <w:szCs w:val="24"/>
-        </w:rPr>
-        <w:t>diccionario1.py</w:t>
-      </w:r>
-    </w:p>
-    <w:p>
-      <w:pPr>
-        <w:autoSpaceDE w:val="0"/>
-        <w:autoSpaceDN w:val="0"/>
-        <w:adjustRightInd w:val="0"/>
-        <w:spacing w:after="0" w:line="240" w:lineRule="auto"/>
-        <w:rPr>
-          <w:rFonts w:cstheme="minorHAnsi"/>
-          <w:sz w:val="24"/>
-          <w:szCs w:val="24"/>
-        </w:rPr>
-      </w:pPr>
-      <w:r>
-        <w:rPr>
-          <w:rFonts w:cstheme="minorHAnsi"/>
-          <w:sz w:val="24"/>
-          <w:szCs w:val="24"/>
-        </w:rPr>
-        <w:t>• Añade al diccionario tras visualizar la edad, una nueva clave-valor llamada profesión</w:t>
-      </w:r>
-    </w:p>
-    <w:p>
-      <w:pPr>
-        <w:autoSpaceDE w:val="0"/>
-        <w:autoSpaceDN w:val="0"/>
-        <w:adjustRightInd w:val="0"/>
-        <w:spacing w:after="0" w:line="240" w:lineRule="auto"/>
-        <w:rPr>
-          <w:rFonts w:cstheme="minorHAnsi"/>
-          <w:sz w:val="24"/>
-          <w:szCs w:val="24"/>
-        </w:rPr>
-      </w:pPr>
-      <w:r>
-        <w:rPr>
-          <w:rFonts w:cstheme="minorHAnsi"/>
-          <w:sz w:val="24"/>
-          <w:szCs w:val="24"/>
-        </w:rPr>
-        <w:t>con el valor “ingeniero”</w:t>
-      </w:r>
-    </w:p>
-    <w:p>
-      <w:pPr>
-        <w:autoSpaceDE w:val="0"/>
-        <w:autoSpaceDN w:val="0"/>
-        <w:adjustRightInd w:val="0"/>
-        <w:spacing w:after="0" w:line="240" w:lineRule="auto"/>
-        <w:rPr>
-          <w:rFonts w:cstheme="minorHAnsi"/>
-          <w:sz w:val="24"/>
-          <w:szCs w:val="24"/>
-        </w:rPr>
-      </w:pPr>
-      <w:r>
-        <w:rPr>
-          <w:rFonts w:cstheme="minorHAnsi"/>
-          <w:sz w:val="24"/>
-          <w:szCs w:val="24"/>
-        </w:rPr>
         <w:t>• Visualiza la persona</w:t>
       </w:r>
     </w:p>
@@ -2338,7 +2265,6 @@
           <w:sz w:val="24"/>
           <w:szCs w:val="24"/>
         </w:rPr>
-        <w:lastRenderedPageBreak/>
         <w:t>• Invocar las diferentes funciones con o s</w:t>
       </w:r>
       <w:r>
@@ -3313,8 +3239,8 @@
       </w:pPr>
     </w:p>
     <w:sectPr>
-      <w:headerReference w:type="default" r:id="rId7"/>
-      <w:footerReference w:type="default" r:id="rId8"/>
+      <w:headerReference w:type="default" r:id="rId8"/>
+      <w:footerReference w:type="default" r:id="rId9"/>
       <w:pgSz w:w="12240" w:h="15840"/>
       <w:pgMar w:top="1440" w:right="1440" w:bottom="1440" w:left="1440" w:header="720" w:footer="720" w:gutter="0"/>
       <w:cols w:space="720"/>

</xml_diff>